<commit_message>
Finished documents required for lab 3
</commit_message>
<xml_diff>
--- a/Lab3_Docs/Assignment3_Group14.docx
+++ b/Lab3_Docs/Assignment3_Group14.docx
@@ -242,7 +242,6 @@
       <w:pPr>
         <w:rPr>
           <w:rFonts w:cs="Times New Roman"/>
-          <w:noProof/>
           <w:lang w:val="en-US"/>
         </w:rPr>
       </w:pPr>
@@ -262,16 +261,16 @@
           <w:lang w:val="en-US"/>
         </w:rPr>
         <w:drawing>
-          <wp:anchor distT="0" distB="0" distL="114300" distR="114300" simplePos="0" relativeHeight="251675648" behindDoc="0" locked="0" layoutInCell="1" allowOverlap="1" wp14:anchorId="56646816" wp14:editId="2858F48B">
+          <wp:anchor distT="0" distB="0" distL="114300" distR="114300" simplePos="0" relativeHeight="251675648" behindDoc="0" locked="0" layoutInCell="1" allowOverlap="1" wp14:anchorId="56646816" wp14:editId="6D83B108">
             <wp:simplePos x="0" y="0"/>
-            <wp:positionH relativeFrom="column">
-              <wp:posOffset>3177</wp:posOffset>
+            <wp:positionH relativeFrom="margin">
+              <wp:align>left</wp:align>
             </wp:positionH>
             <wp:positionV relativeFrom="paragraph">
-              <wp:posOffset>405765</wp:posOffset>
+              <wp:posOffset>613410</wp:posOffset>
             </wp:positionV>
-            <wp:extent cx="4201111" cy="800212"/>
-            <wp:effectExtent l="0" t="0" r="0" b="0"/>
+            <wp:extent cx="4150360" cy="790575"/>
+            <wp:effectExtent l="0" t="0" r="2540" b="0"/>
             <wp:wrapTopAndBottom/>
             <wp:docPr id="1421109831" name="Picture 1"/>
             <wp:cNvGraphicFramePr>
@@ -299,7 +298,7 @@
                   <pic:spPr>
                     <a:xfrm>
                       <a:off x="0" y="0"/>
-                      <a:ext cx="4201111" cy="800212"/>
+                      <a:ext cx="4157899" cy="791981"/>
                     </a:xfrm>
                     <a:prstGeom prst="rect">
                       <a:avLst/>
@@ -429,6 +428,14 @@
         </w:rPr>
         <w:t xml:space="preserve"> to be accessed easily.</w:t>
       </w:r>
+      <w:r>
+        <w:rPr>
+          <w:rFonts w:cs="Times New Roman"/>
+          <w:noProof/>
+          <w:lang w:val="en-US"/>
+        </w:rPr>
+        <w:t xml:space="preserve"> </w:t>
+      </w:r>
     </w:p>
     <w:p>
       <w:pPr>
@@ -454,16 +461,16 @@
           <w:lang w:val="en-US"/>
         </w:rPr>
         <w:drawing>
-          <wp:anchor distT="0" distB="0" distL="114300" distR="114300" simplePos="0" relativeHeight="251676672" behindDoc="0" locked="0" layoutInCell="1" allowOverlap="1" wp14:anchorId="39223863" wp14:editId="20455208">
+          <wp:anchor distT="0" distB="0" distL="114300" distR="114300" simplePos="0" relativeHeight="251676672" behindDoc="0" locked="0" layoutInCell="1" allowOverlap="1" wp14:anchorId="39223863" wp14:editId="6BE59327">
             <wp:simplePos x="0" y="0"/>
-            <wp:positionH relativeFrom="column">
-              <wp:posOffset>3175</wp:posOffset>
+            <wp:positionH relativeFrom="margin">
+              <wp:align>left</wp:align>
             </wp:positionH>
             <wp:positionV relativeFrom="paragraph">
-              <wp:posOffset>208585</wp:posOffset>
+              <wp:posOffset>641350</wp:posOffset>
             </wp:positionV>
-            <wp:extent cx="6858000" cy="1101090"/>
-            <wp:effectExtent l="0" t="0" r="0" b="3810"/>
+            <wp:extent cx="5934075" cy="952500"/>
+            <wp:effectExtent l="0" t="0" r="9525" b="0"/>
             <wp:wrapTopAndBottom/>
             <wp:docPr id="1687117310" name="Picture 1"/>
             <wp:cNvGraphicFramePr>
@@ -491,7 +498,7 @@
                   <pic:spPr>
                     <a:xfrm>
                       <a:off x="0" y="0"/>
-                      <a:ext cx="6858000" cy="1101090"/>
+                      <a:ext cx="5934075" cy="952500"/>
                     </a:xfrm>
                     <a:prstGeom prst="rect">
                       <a:avLst/>
@@ -533,6 +540,22 @@
         </w:rPr>
         <w:t>. Purpose of each flag elucidated by its comment.</w:t>
       </w:r>
+      <w:r>
+        <w:rPr>
+          <w:rFonts w:cs="Times New Roman"/>
+          <w:noProof/>
+          <w:lang w:val="en-US"/>
+        </w:rPr>
+        <w:t xml:space="preserve"> </w:t>
+      </w:r>
+      <w:r>
+        <w:rPr>
+          <w:rFonts w:cs="Times New Roman"/>
+          <w:noProof/>
+          <w:lang w:val="en-US"/>
+        </w:rPr>
+        <w:t>Since each flag is either a 0 or 1, we considered it would be a waste to use a separate uint8_t for each flag, as such we used one variable and each position in that variable has a specific button flag which its position is defined in the variable.</w:t>
+      </w:r>
     </w:p>
     <w:p>
       <w:pPr>
@@ -558,16 +581,16 @@
           <w:lang w:val="en-US"/>
         </w:rPr>
         <w:drawing>
-          <wp:anchor distT="0" distB="0" distL="114300" distR="114300" simplePos="0" relativeHeight="251677696" behindDoc="0" locked="0" layoutInCell="1" allowOverlap="1" wp14:anchorId="67F8C82B" wp14:editId="2D413BCC">
+          <wp:anchor distT="0" distB="0" distL="114300" distR="114300" simplePos="0" relativeHeight="251677696" behindDoc="0" locked="0" layoutInCell="1" allowOverlap="1" wp14:anchorId="67F8C82B" wp14:editId="2E625365">
             <wp:simplePos x="0" y="0"/>
             <wp:positionH relativeFrom="column">
-              <wp:posOffset>3175</wp:posOffset>
+              <wp:posOffset>0</wp:posOffset>
             </wp:positionH>
             <wp:positionV relativeFrom="paragraph">
-              <wp:posOffset>182880</wp:posOffset>
+              <wp:posOffset>180340</wp:posOffset>
             </wp:positionV>
             <wp:extent cx="2466975" cy="219075"/>
-            <wp:effectExtent l="0" t="0" r="0" b="9525"/>
+            <wp:effectExtent l="0" t="0" r="9525" b="9525"/>
             <wp:wrapTopAndBottom/>
             <wp:docPr id="407851958" name="Picture 1"/>
             <wp:cNvGraphicFramePr>
@@ -638,15 +661,6 @@
           <w:lang w:val="en-US"/>
         </w:rPr>
       </w:pPr>
-    </w:p>
-    <w:p>
-      <w:pPr>
-        <w:rPr>
-          <w:rFonts w:cs="Times New Roman"/>
-          <w:noProof/>
-          <w:lang w:val="en-US"/>
-        </w:rPr>
-      </w:pPr>
       <w:r>
         <w:rPr>
           <w:rFonts w:cs="Times New Roman"/>
@@ -654,16 +668,16 @@
           <w:lang w:val="en-US"/>
         </w:rPr>
         <w:drawing>
-          <wp:anchor distT="0" distB="0" distL="114300" distR="114300" simplePos="0" relativeHeight="251678720" behindDoc="0" locked="0" layoutInCell="1" allowOverlap="1" wp14:anchorId="54B70076" wp14:editId="212040F9">
+          <wp:anchor distT="0" distB="0" distL="114300" distR="114300" simplePos="0" relativeHeight="251678720" behindDoc="0" locked="0" layoutInCell="1" allowOverlap="1" wp14:anchorId="54B70076" wp14:editId="0FBFA1EC">
             <wp:simplePos x="0" y="0"/>
-            <wp:positionH relativeFrom="column">
-              <wp:posOffset>0</wp:posOffset>
+            <wp:positionH relativeFrom="margin">
+              <wp:align>left</wp:align>
             </wp:positionH>
             <wp:positionV relativeFrom="paragraph">
-              <wp:posOffset>193675</wp:posOffset>
+              <wp:posOffset>314325</wp:posOffset>
             </wp:positionV>
-            <wp:extent cx="4252595" cy="2746375"/>
-            <wp:effectExtent l="0" t="0" r="0" b="0"/>
+            <wp:extent cx="3804285" cy="2457450"/>
+            <wp:effectExtent l="0" t="0" r="5715" b="0"/>
             <wp:wrapTopAndBottom/>
             <wp:docPr id="59314865" name="Picture 1"/>
             <wp:cNvGraphicFramePr>
@@ -691,7 +705,7 @@
                   <pic:spPr>
                     <a:xfrm>
                       <a:off x="0" y="0"/>
-                      <a:ext cx="4252595" cy="2746375"/>
+                      <a:ext cx="3811512" cy="2461981"/>
                     </a:xfrm>
                     <a:prstGeom prst="rect">
                       <a:avLst/>
@@ -771,18 +785,18 @@
           <w:lang w:val="en-US"/>
         </w:rPr>
         <w:drawing>
-          <wp:anchor distT="0" distB="0" distL="114300" distR="114300" simplePos="0" relativeHeight="251680768" behindDoc="0" locked="0" layoutInCell="1" allowOverlap="1" wp14:anchorId="5D525FE4" wp14:editId="1BE5C3CE">
+          <wp:anchor distT="0" distB="0" distL="114300" distR="114300" simplePos="0" relativeHeight="251679744" behindDoc="0" locked="0" layoutInCell="1" allowOverlap="1" wp14:anchorId="78940BAA" wp14:editId="6ECB814F">
             <wp:simplePos x="0" y="0"/>
             <wp:positionH relativeFrom="margin">
               <wp:align>left</wp:align>
             </wp:positionH>
             <wp:positionV relativeFrom="paragraph">
-              <wp:posOffset>4637434</wp:posOffset>
+              <wp:posOffset>492125</wp:posOffset>
             </wp:positionV>
-            <wp:extent cx="5186827" cy="4023360"/>
+            <wp:extent cx="5565140" cy="3952875"/>
             <wp:effectExtent l="0" t="0" r="0" b="0"/>
             <wp:wrapTopAndBottom/>
-            <wp:docPr id="1925402833" name="Picture 1"/>
+            <wp:docPr id="1983132239" name="Picture 1"/>
             <wp:cNvGraphicFramePr>
               <a:graphicFrameLocks xmlns:a="http://schemas.openxmlformats.org/drawingml/2006/main" noChangeAspect="1"/>
             </wp:cNvGraphicFramePr>
@@ -790,7 +804,7 @@
               <a:graphicData uri="http://schemas.openxmlformats.org/drawingml/2006/picture">
                 <pic:pic xmlns:pic="http://schemas.openxmlformats.org/drawingml/2006/picture">
                   <pic:nvPicPr>
-                    <pic:cNvPr id="1925402833" name=""/>
+                    <pic:cNvPr id="1983132239" name=""/>
                     <pic:cNvPicPr/>
                   </pic:nvPicPr>
                   <pic:blipFill>
@@ -808,7 +822,7 @@
                   <pic:spPr>
                     <a:xfrm>
                       <a:off x="0" y="0"/>
-                      <a:ext cx="5186827" cy="4023360"/>
+                      <a:ext cx="5569690" cy="3955973"/>
                     </a:xfrm>
                     <a:prstGeom prst="rect">
                       <a:avLst/>
@@ -832,18 +846,18 @@
           <w:lang w:val="en-US"/>
         </w:rPr>
         <w:drawing>
-          <wp:anchor distT="0" distB="0" distL="114300" distR="114300" simplePos="0" relativeHeight="251679744" behindDoc="0" locked="0" layoutInCell="1" allowOverlap="1" wp14:anchorId="78940BAA" wp14:editId="5895712E">
+          <wp:anchor distT="0" distB="0" distL="114300" distR="114300" simplePos="0" relativeHeight="251680768" behindDoc="0" locked="0" layoutInCell="1" allowOverlap="1" wp14:anchorId="5D525FE4" wp14:editId="3B081F4F">
             <wp:simplePos x="0" y="0"/>
             <wp:positionH relativeFrom="margin">
               <wp:align>left</wp:align>
             </wp:positionH>
             <wp:positionV relativeFrom="paragraph">
-              <wp:posOffset>492125</wp:posOffset>
+              <wp:posOffset>4613910</wp:posOffset>
             </wp:positionV>
-            <wp:extent cx="5664566" cy="4023360"/>
-            <wp:effectExtent l="0" t="0" r="0" b="0"/>
+            <wp:extent cx="5391150" cy="4182274"/>
+            <wp:effectExtent l="0" t="0" r="0" b="8890"/>
             <wp:wrapTopAndBottom/>
-            <wp:docPr id="1983132239" name="Picture 1"/>
+            <wp:docPr id="1925402833" name="Picture 1"/>
             <wp:cNvGraphicFramePr>
               <a:graphicFrameLocks xmlns:a="http://schemas.openxmlformats.org/drawingml/2006/main" noChangeAspect="1"/>
             </wp:cNvGraphicFramePr>
@@ -851,7 +865,7 @@
               <a:graphicData uri="http://schemas.openxmlformats.org/drawingml/2006/picture">
                 <pic:pic xmlns:pic="http://schemas.openxmlformats.org/drawingml/2006/picture">
                   <pic:nvPicPr>
-                    <pic:cNvPr id="1983132239" name=""/>
+                    <pic:cNvPr id="1925402833" name=""/>
                     <pic:cNvPicPr/>
                   </pic:nvPicPr>
                   <pic:blipFill>
@@ -869,7 +883,7 @@
                   <pic:spPr>
                     <a:xfrm>
                       <a:off x="0" y="0"/>
-                      <a:ext cx="5664566" cy="4023360"/>
+                      <a:ext cx="5391150" cy="4182274"/>
                     </a:xfrm>
                     <a:prstGeom prst="rect">
                       <a:avLst/>
@@ -1003,15 +1017,15 @@
         </w:rPr>
         <w:lastRenderedPageBreak/>
         <w:drawing>
-          <wp:anchor distT="0" distB="0" distL="114300" distR="114300" simplePos="0" relativeHeight="251682816" behindDoc="0" locked="0" layoutInCell="1" allowOverlap="1" wp14:anchorId="199F1ABD" wp14:editId="02373862">
+          <wp:anchor distT="0" distB="0" distL="114300" distR="114300" simplePos="0" relativeHeight="251682816" behindDoc="0" locked="0" layoutInCell="1" allowOverlap="1" wp14:anchorId="199F1ABD" wp14:editId="5D3A361D">
             <wp:simplePos x="0" y="0"/>
             <wp:positionH relativeFrom="margin">
-              <wp:posOffset>0</wp:posOffset>
+              <wp:align>left</wp:align>
             </wp:positionH>
             <wp:positionV relativeFrom="paragraph">
-              <wp:posOffset>225186</wp:posOffset>
+              <wp:posOffset>209550</wp:posOffset>
             </wp:positionV>
-            <wp:extent cx="4448796" cy="5315692"/>
+            <wp:extent cx="4448175" cy="5315585"/>
             <wp:effectExtent l="0" t="0" r="9525" b="0"/>
             <wp:wrapTopAndBottom/>
             <wp:docPr id="1830217621" name="Picture 1"/>
@@ -1040,7 +1054,7 @@
                   <pic:spPr>
                     <a:xfrm>
                       <a:off x="0" y="0"/>
-                      <a:ext cx="4448796" cy="5315692"/>
+                      <a:ext cx="4448175" cy="5315585"/>
                     </a:xfrm>
                     <a:prstGeom prst="rect">
                       <a:avLst/>
@@ -1097,21 +1111,91 @@
     </w:p>
     <w:p>
       <w:pPr>
-        <w:rPr>
-          <w:rFonts w:asciiTheme="minorHAnsi" w:eastAsiaTheme="majorEastAsia" w:hAnsiTheme="minorHAnsi" w:cstheme="majorBidi"/>
-          <w:color w:val="595959" w:themeColor="text1" w:themeTint="A6"/>
-          <w:spacing w:val="15"/>
-          <w:sz w:val="28"/>
-          <w:szCs w:val="28"/>
-          <w:lang w:val="en-US"/>
-        </w:rPr>
-      </w:pPr>
-      <w:r>
-        <w:rPr>
-          <w:lang w:val="en-US"/>
-        </w:rPr>
-        <w:br w:type="page"/>
-      </w:r>
+        <w:pStyle w:val="Subtitle"/>
+        <w:rPr>
+          <w:lang w:val="en-US"/>
+        </w:rPr>
+      </w:pPr>
+    </w:p>
+    <w:p>
+      <w:pPr>
+        <w:pStyle w:val="Subtitle"/>
+        <w:rPr>
+          <w:lang w:val="en-US"/>
+        </w:rPr>
+      </w:pPr>
+    </w:p>
+    <w:p>
+      <w:pPr>
+        <w:pStyle w:val="Subtitle"/>
+        <w:rPr>
+          <w:lang w:val="en-US"/>
+        </w:rPr>
+      </w:pPr>
+    </w:p>
+    <w:p>
+      <w:pPr>
+        <w:pStyle w:val="Subtitle"/>
+        <w:rPr>
+          <w:lang w:val="en-US"/>
+        </w:rPr>
+      </w:pPr>
+    </w:p>
+    <w:p>
+      <w:pPr>
+        <w:pStyle w:val="Subtitle"/>
+        <w:rPr>
+          <w:lang w:val="en-US"/>
+        </w:rPr>
+      </w:pPr>
+    </w:p>
+    <w:p>
+      <w:pPr>
+        <w:pStyle w:val="Subtitle"/>
+        <w:rPr>
+          <w:lang w:val="en-US"/>
+        </w:rPr>
+      </w:pPr>
+    </w:p>
+    <w:p>
+      <w:pPr>
+        <w:pStyle w:val="Subtitle"/>
+        <w:rPr>
+          <w:lang w:val="en-US"/>
+        </w:rPr>
+      </w:pPr>
+    </w:p>
+    <w:p>
+      <w:pPr>
+        <w:pStyle w:val="Subtitle"/>
+        <w:rPr>
+          <w:lang w:val="en-US"/>
+        </w:rPr>
+      </w:pPr>
+    </w:p>
+    <w:p>
+      <w:pPr>
+        <w:pStyle w:val="Subtitle"/>
+        <w:rPr>
+          <w:lang w:val="en-US"/>
+        </w:rPr>
+      </w:pPr>
+    </w:p>
+    <w:p>
+      <w:pPr>
+        <w:pStyle w:val="Subtitle"/>
+        <w:rPr>
+          <w:lang w:val="en-US"/>
+        </w:rPr>
+      </w:pPr>
+    </w:p>
+    <w:p>
+      <w:pPr>
+        <w:pStyle w:val="Subtitle"/>
+        <w:rPr>
+          <w:lang w:val="en-US"/>
+        </w:rPr>
+      </w:pPr>
     </w:p>
     <w:p>
       <w:pPr>
@@ -1199,7 +1283,21 @@
         <w:rPr>
           <w:lang w:val="en-US"/>
         </w:rPr>
-        <w:t xml:space="preserve">The pb_stat </w:t>
+        <w:t xml:space="preserve">The </w:t>
+      </w:r>
+      <w:proofErr w:type="spellStart"/>
+      <w:r>
+        <w:rPr>
+          <w:lang w:val="en-US"/>
+        </w:rPr>
+        <w:t>pb_stat</w:t>
+      </w:r>
+      <w:proofErr w:type="spellEnd"/>
+      <w:r>
+        <w:rPr>
+          <w:lang w:val="en-US"/>
+        </w:rPr>
+        <w:t xml:space="preserve"> </w:t>
       </w:r>
       <w:r>
         <w:rPr>
@@ -1233,11 +1331,32 @@
           <w:lang w:val="en-US"/>
         </w:rPr>
       </w:pPr>
-      <w:r>
-        <w:rPr>
-          <w:lang w:val="en-US"/>
-        </w:rPr>
-        <w:t xml:space="preserve">The states enum is used to </w:t>
+    </w:p>
+    <w:p>
+      <w:pPr>
+        <w:rPr>
+          <w:lang w:val="en-US"/>
+        </w:rPr>
+      </w:pPr>
+      <w:r>
+        <w:rPr>
+          <w:lang w:val="en-US"/>
+        </w:rPr>
+        <w:t xml:space="preserve">The states </w:t>
+      </w:r>
+      <w:proofErr w:type="spellStart"/>
+      <w:r>
+        <w:rPr>
+          <w:lang w:val="en-US"/>
+        </w:rPr>
+        <w:t>enum</w:t>
+      </w:r>
+      <w:proofErr w:type="spellEnd"/>
+      <w:r>
+        <w:rPr>
+          <w:lang w:val="en-US"/>
+        </w:rPr>
+        <w:t xml:space="preserve"> is used to </w:t>
       </w:r>
       <w:r>
         <w:rPr>
@@ -1255,13 +1374,47 @@
         <w:rPr>
           <w:lang w:val="en-US"/>
         </w:rPr>
-        <w:t xml:space="preserve"> to fast_mode_idel.</w:t>
-      </w:r>
-      <w:r>
-        <w:rPr>
-          <w:lang w:val="en-US"/>
-        </w:rPr>
-        <w:t xml:space="preserve"> The state_changed variable is used to indicate when the machine has changed states. </w:t>
+        <w:t xml:space="preserve"> to </w:t>
+      </w:r>
+      <w:proofErr w:type="spellStart"/>
+      <w:r>
+        <w:rPr>
+          <w:lang w:val="en-US"/>
+        </w:rPr>
+        <w:t>fast_mode_id</w:t>
+      </w:r>
+      <w:r>
+        <w:rPr>
+          <w:lang w:val="en-US"/>
+        </w:rPr>
+        <w:t>le</w:t>
+      </w:r>
+      <w:proofErr w:type="spellEnd"/>
+      <w:r>
+        <w:rPr>
+          <w:lang w:val="en-US"/>
+        </w:rPr>
+        <w:t>.</w:t>
+      </w:r>
+      <w:r>
+        <w:rPr>
+          <w:lang w:val="en-US"/>
+        </w:rPr>
+        <w:t xml:space="preserve"> The </w:t>
+      </w:r>
+      <w:proofErr w:type="spellStart"/>
+      <w:r>
+        <w:rPr>
+          <w:lang w:val="en-US"/>
+        </w:rPr>
+        <w:t>state_changed</w:t>
+      </w:r>
+      <w:proofErr w:type="spellEnd"/>
+      <w:r>
+        <w:rPr>
+          <w:lang w:val="en-US"/>
+        </w:rPr>
+        <w:t xml:space="preserve"> variable is used to indicate when the machine has changed states. </w:t>
       </w:r>
       <w:r>
         <w:rPr>
@@ -1355,8 +1508,23 @@
         <w:rPr>
           <w:lang w:val="en-US"/>
         </w:rPr>
-        <w:t xml:space="preserve">The delay_ms function is held in the </w:t>
-      </w:r>
+        <w:t xml:space="preserve">The </w:t>
+      </w:r>
+      <w:proofErr w:type="spellStart"/>
+      <w:r>
+        <w:rPr>
+          <w:lang w:val="en-US"/>
+        </w:rPr>
+        <w:t>delay_ms</w:t>
+      </w:r>
+      <w:proofErr w:type="spellEnd"/>
+      <w:r>
+        <w:rPr>
+          <w:lang w:val="en-US"/>
+        </w:rPr>
+        <w:t xml:space="preserve"> function is held in the </w:t>
+      </w:r>
+      <w:proofErr w:type="spellStart"/>
       <w:r>
         <w:rPr>
           <w:rFonts w:ascii="Courier New" w:hAnsi="Courier New" w:cs="Courier New"/>
@@ -1366,6 +1534,7 @@
         </w:rPr>
         <w:t>delay.c</w:t>
       </w:r>
+      <w:proofErr w:type="spellEnd"/>
       <w:r>
         <w:rPr>
           <w:rFonts w:cs="Times New Roman"/>
@@ -1435,6 +1604,7 @@
         </w:rPr>
         <w:t xml:space="preserve">The </w:t>
       </w:r>
+      <w:proofErr w:type="spellStart"/>
       <w:r>
         <w:rPr>
           <w:rFonts w:ascii="Courier New" w:hAnsi="Courier New" w:cs="Courier New"/>
@@ -1444,6 +1614,7 @@
         </w:rPr>
         <w:t>buttons.c</w:t>
       </w:r>
+      <w:proofErr w:type="spellEnd"/>
       <w:r>
         <w:rPr>
           <w:rFonts w:cs="Times New Roman"/>
@@ -1456,7 +1627,23 @@
           <w:rFonts w:cs="Times New Roman"/>
           <w:lang w:val="en-US"/>
         </w:rPr>
-        <w:t>the buttons_update function</w:t>
+        <w:t xml:space="preserve">the </w:t>
+      </w:r>
+      <w:proofErr w:type="spellStart"/>
+      <w:r>
+        <w:rPr>
+          <w:rFonts w:cs="Times New Roman"/>
+          <w:lang w:val="en-US"/>
+        </w:rPr>
+        <w:t>buttons_update</w:t>
+      </w:r>
+      <w:proofErr w:type="spellEnd"/>
+      <w:r>
+        <w:rPr>
+          <w:rFonts w:cs="Times New Roman"/>
+          <w:lang w:val="en-US"/>
+        </w:rPr>
+        <w:t xml:space="preserve"> function</w:t>
       </w:r>
       <w:r>
         <w:rPr>
@@ -1470,7 +1657,23 @@
           <w:rFonts w:cs="Times New Roman"/>
           <w:lang w:val="en-US"/>
         </w:rPr>
-        <w:t xml:space="preserve"> The function uses a bitfield pb_manager_flags </w:t>
+        <w:t xml:space="preserve"> The function uses a bitfield </w:t>
+      </w:r>
+      <w:proofErr w:type="spellStart"/>
+      <w:r>
+        <w:rPr>
+          <w:rFonts w:cs="Times New Roman"/>
+          <w:lang w:val="en-US"/>
+        </w:rPr>
+        <w:t>pb_manager_flags</w:t>
+      </w:r>
+      <w:proofErr w:type="spellEnd"/>
+      <w:r>
+        <w:rPr>
+          <w:rFonts w:cs="Times New Roman"/>
+          <w:lang w:val="en-US"/>
+        </w:rPr>
+        <w:t xml:space="preserve"> </w:t>
       </w:r>
       <w:r>
         <w:rPr>
@@ -1497,6 +1700,7 @@
       <w:r>
         <w:rPr>
           <w:rFonts w:cs="Times New Roman"/>
+          <w:noProof/>
           <w:lang w:val="en-US"/>
         </w:rPr>
         <w:drawing>
@@ -1548,7 +1752,23 @@
           <w:rFonts w:cs="Times New Roman"/>
           <w:lang w:val="en-US"/>
         </w:rPr>
-        <w:t>The buttons_update function is called periodically</w:t>
+        <w:t xml:space="preserve">The </w:t>
+      </w:r>
+      <w:proofErr w:type="spellStart"/>
+      <w:r>
+        <w:rPr>
+          <w:rFonts w:cs="Times New Roman"/>
+          <w:lang w:val="en-US"/>
+        </w:rPr>
+        <w:t>buttons_update</w:t>
+      </w:r>
+      <w:proofErr w:type="spellEnd"/>
+      <w:r>
+        <w:rPr>
+          <w:rFonts w:cs="Times New Roman"/>
+          <w:lang w:val="en-US"/>
+        </w:rPr>
+        <w:t xml:space="preserve"> function is called periodically</w:t>
       </w:r>
       <w:r>
         <w:rPr>
@@ -1597,12 +1817,13 @@
       <w:r>
         <w:rPr>
           <w:rFonts w:cs="Times New Roman"/>
+          <w:noProof/>
           <w:lang w:val="en-US"/>
         </w:rPr>
         <w:drawing>
-          <wp:inline distT="0" distB="0" distL="0" distR="0" wp14:anchorId="68BB7EC5" wp14:editId="260C606E">
-            <wp:extent cx="2181529" cy="590632"/>
-            <wp:effectExtent l="0" t="0" r="9525" b="0"/>
+          <wp:inline distT="0" distB="0" distL="0" distR="0" wp14:anchorId="68BB7EC5" wp14:editId="71059B47">
+            <wp:extent cx="1794235" cy="485775"/>
+            <wp:effectExtent l="0" t="0" r="0" b="0"/>
             <wp:docPr id="360000896" name="Picture 1"/>
             <wp:cNvGraphicFramePr>
               <a:graphicFrameLocks xmlns:a="http://schemas.openxmlformats.org/drawingml/2006/main" noChangeAspect="1"/>
@@ -1611,7 +1832,7 @@
               <a:graphicData uri="http://schemas.openxmlformats.org/drawingml/2006/picture">
                 <pic:pic xmlns:pic="http://schemas.openxmlformats.org/drawingml/2006/picture">
                   <pic:nvPicPr>
-                    <pic:cNvPr id="360000896" name=""/>
+                    <pic:cNvPr id="360000896" name="Picture 1"/>
                     <pic:cNvPicPr/>
                   </pic:nvPicPr>
                   <pic:blipFill>
@@ -1623,7 +1844,7 @@
                   <pic:spPr>
                     <a:xfrm>
                       <a:off x="0" y="0"/>
-                      <a:ext cx="2181529" cy="590632"/>
+                      <a:ext cx="1827506" cy="494783"/>
                     </a:xfrm>
                     <a:prstGeom prst="rect">
                       <a:avLst/>
@@ -1646,19 +1867,20 @@
       <w:r>
         <w:rPr>
           <w:rFonts w:cs="Times New Roman"/>
+          <w:noProof/>
           <w:lang w:val="en-US"/>
         </w:rPr>
         <w:drawing>
-          <wp:anchor distT="0" distB="0" distL="114300" distR="114300" simplePos="0" relativeHeight="251686912" behindDoc="0" locked="0" layoutInCell="1" allowOverlap="1" wp14:anchorId="75E5D75C" wp14:editId="21136FFC">
+          <wp:anchor distT="0" distB="0" distL="114300" distR="114300" simplePos="0" relativeHeight="251686912" behindDoc="0" locked="0" layoutInCell="1" allowOverlap="1" wp14:anchorId="75E5D75C" wp14:editId="3A7F11C6">
             <wp:simplePos x="0" y="0"/>
             <wp:positionH relativeFrom="margin">
-              <wp:posOffset>0</wp:posOffset>
+              <wp:align>left</wp:align>
             </wp:positionH>
             <wp:positionV relativeFrom="paragraph">
-              <wp:posOffset>192537</wp:posOffset>
+              <wp:posOffset>573405</wp:posOffset>
             </wp:positionV>
-            <wp:extent cx="6012348" cy="3158836"/>
-            <wp:effectExtent l="0" t="0" r="7620" b="3810"/>
+            <wp:extent cx="5493189" cy="2886075"/>
+            <wp:effectExtent l="0" t="0" r="0" b="0"/>
             <wp:wrapTopAndBottom/>
             <wp:docPr id="338886437" name="Picture 1"/>
             <wp:cNvGraphicFramePr>
@@ -1686,7 +1908,7 @@
                   <pic:spPr>
                     <a:xfrm>
                       <a:off x="0" y="0"/>
-                      <a:ext cx="6012348" cy="3158836"/>
+                      <a:ext cx="5493189" cy="2886075"/>
                     </a:xfrm>
                     <a:prstGeom prst="rect">
                       <a:avLst/>
@@ -1732,17 +1954,41 @@
         </w:rPr>
         <w:t xml:space="preserve"> This logic is then run for PB1 and PB2.</w:t>
       </w:r>
-    </w:p>
-    <w:p>
-      <w:pPr>
-        <w:rPr>
-          <w:rFonts w:cs="Times New Roman"/>
-          <w:lang w:val="en-US"/>
-        </w:rPr>
-      </w:pPr>
-      <w:r>
-        <w:rPr>
-          <w:rFonts w:cs="Times New Roman"/>
+      <w:r>
+        <w:rPr>
+          <w:rFonts w:cs="Times New Roman"/>
+          <w:lang w:val="en-US"/>
+        </w:rPr>
+        <w:t xml:space="preserve"> </w:t>
+      </w:r>
+      <w:r>
+        <w:rPr>
+          <w:rFonts w:cs="Times New Roman"/>
+          <w:b/>
+          <w:bCs/>
+          <w:lang w:val="en-US"/>
+        </w:rPr>
+        <w:t>Note</w:t>
+      </w:r>
+      <w:r>
+        <w:rPr>
+          <w:rFonts w:cs="Times New Roman"/>
+          <w:lang w:val="en-US"/>
+        </w:rPr>
+        <w:t xml:space="preserve"> that we choose to implement a hold to be a press that is longer than 1 second, if you stop holding it down the held flag is then reset to indicate that an active hold is not occurring.</w:t>
+      </w:r>
+    </w:p>
+    <w:p>
+      <w:pPr>
+        <w:rPr>
+          <w:rFonts w:cs="Times New Roman"/>
+          <w:lang w:val="en-US"/>
+        </w:rPr>
+      </w:pPr>
+      <w:r>
+        <w:rPr>
+          <w:rFonts w:cs="Times New Roman"/>
+          <w:noProof/>
           <w:lang w:val="en-US"/>
         </w:rPr>
         <w:lastRenderedPageBreak/>
@@ -1830,19 +2076,36 @@
           <w:rFonts w:cs="Times New Roman"/>
           <w:lang w:val="en-US"/>
         </w:rPr>
-        <w:t>The buttons_reset function is used to reset the millisecond counter of each button.</w:t>
-      </w:r>
-    </w:p>
-    <w:p>
-      <w:pPr>
-        <w:rPr>
-          <w:rFonts w:cs="Times New Roman"/>
-          <w:lang w:val="en-US"/>
-        </w:rPr>
-      </w:pPr>
-      <w:r>
-        <w:rPr>
-          <w:rFonts w:cs="Times New Roman"/>
+        <w:t xml:space="preserve">The </w:t>
+      </w:r>
+      <w:proofErr w:type="spellStart"/>
+      <w:r>
+        <w:rPr>
+          <w:rFonts w:cs="Times New Roman"/>
+          <w:lang w:val="en-US"/>
+        </w:rPr>
+        <w:t>buttons_reset</w:t>
+      </w:r>
+      <w:proofErr w:type="spellEnd"/>
+      <w:r>
+        <w:rPr>
+          <w:rFonts w:cs="Times New Roman"/>
+          <w:lang w:val="en-US"/>
+        </w:rPr>
+        <w:t xml:space="preserve"> function is used to reset the millisecond counter of each button.</w:t>
+      </w:r>
+    </w:p>
+    <w:p>
+      <w:pPr>
+        <w:rPr>
+          <w:rFonts w:cs="Times New Roman"/>
+          <w:lang w:val="en-US"/>
+        </w:rPr>
+      </w:pPr>
+      <w:r>
+        <w:rPr>
+          <w:rFonts w:cs="Times New Roman"/>
+          <w:noProof/>
           <w:lang w:val="en-US"/>
         </w:rPr>
         <w:drawing>
@@ -2201,6 +2464,7 @@
       </w:pPr>
       <w:r>
         <w:rPr>
+          <w:noProof/>
           <w:lang w:val="en-US"/>
         </w:rPr>
         <w:drawing>
@@ -2295,7 +2559,21 @@
         <w:rPr>
           <w:lang w:val="en-US"/>
         </w:rPr>
-        <w:t xml:space="preserve">call buttons_update to check on the </w:t>
+        <w:t xml:space="preserve">call </w:t>
+      </w:r>
+      <w:proofErr w:type="spellStart"/>
+      <w:r>
+        <w:rPr>
+          <w:lang w:val="en-US"/>
+        </w:rPr>
+        <w:t>buttons_update</w:t>
+      </w:r>
+      <w:proofErr w:type="spellEnd"/>
+      <w:r>
+        <w:rPr>
+          <w:lang w:val="en-US"/>
+        </w:rPr>
+        <w:t xml:space="preserve"> to check on the </w:t>
       </w:r>
       <w:r>
         <w:rPr>
@@ -2318,6 +2596,7 @@
       </w:pPr>
       <w:r>
         <w:rPr>
+          <w:noProof/>
           <w:lang w:val="en-US"/>
         </w:rPr>
         <w:lastRenderedPageBreak/>
@@ -2384,6 +2663,675 @@
           <w:lang w:val="en-US"/>
         </w:rPr>
       </w:pPr>
+      <w:r>
+        <w:rPr>
+          <w:lang w:val="en-US"/>
+        </w:rPr>
+        <w:t xml:space="preserve">Next, the program checks to see if a button flag was raised in the previously called </w:t>
+      </w:r>
+      <w:proofErr w:type="spellStart"/>
+      <w:r>
+        <w:rPr>
+          <w:lang w:val="en-US"/>
+        </w:rPr>
+        <w:t>buttons_update</w:t>
+      </w:r>
+      <w:proofErr w:type="spellEnd"/>
+      <w:r>
+        <w:rPr>
+          <w:lang w:val="en-US"/>
+        </w:rPr>
+        <w:t>, if ta flag is set, it will go through the state logic implemented as per the provided state machine drawing. An screenshot is provided to show the state transitions from idle mode. Once in a state that is not idle, the state transitions are simple as only one action can get it out.</w:t>
+      </w:r>
+    </w:p>
+    <w:p>
+      <w:pPr>
+        <w:rPr>
+          <w:lang w:val="en-US"/>
+        </w:rPr>
+      </w:pPr>
+      <w:r>
+        <w:rPr>
+          <w:lang w:val="en-US"/>
+        </w:rPr>
+        <w:drawing>
+          <wp:inline distT="0" distB="0" distL="0" distR="0" wp14:anchorId="7E00DB5B" wp14:editId="66716590">
+            <wp:extent cx="2896659" cy="6353175"/>
+            <wp:effectExtent l="0" t="0" r="0" b="0"/>
+            <wp:docPr id="1601220412" name="Picture 1" descr="A screen shot of a computer program&#10;&#10;AI-generated content may be incorrect."/>
+            <wp:cNvGraphicFramePr>
+              <a:graphicFrameLocks xmlns:a="http://schemas.openxmlformats.org/drawingml/2006/main" noChangeAspect="1"/>
+            </wp:cNvGraphicFramePr>
+            <a:graphic xmlns:a="http://schemas.openxmlformats.org/drawingml/2006/main">
+              <a:graphicData uri="http://schemas.openxmlformats.org/drawingml/2006/picture">
+                <pic:pic xmlns:pic="http://schemas.openxmlformats.org/drawingml/2006/picture">
+                  <pic:nvPicPr>
+                    <pic:cNvPr id="1601220412" name="Picture 1" descr="A screen shot of a computer program&#10;&#10;AI-generated content may be incorrect."/>
+                    <pic:cNvPicPr/>
+                  </pic:nvPicPr>
+                  <pic:blipFill>
+                    <a:blip r:embed="rId26"/>
+                    <a:stretch>
+                      <a:fillRect/>
+                    </a:stretch>
+                  </pic:blipFill>
+                  <pic:spPr>
+                    <a:xfrm>
+                      <a:off x="0" y="0"/>
+                      <a:ext cx="2928957" cy="6424013"/>
+                    </a:xfrm>
+                    <a:prstGeom prst="rect">
+                      <a:avLst/>
+                    </a:prstGeom>
+                  </pic:spPr>
+                </pic:pic>
+              </a:graphicData>
+            </a:graphic>
+          </wp:inline>
+        </w:drawing>
+      </w:r>
+    </w:p>
+    <w:p>
+      <w:pPr>
+        <w:rPr>
+          <w:lang w:val="en-US"/>
+        </w:rPr>
+      </w:pPr>
+    </w:p>
+    <w:p>
+      <w:pPr>
+        <w:rPr>
+          <w:lang w:val="en-US"/>
+        </w:rPr>
+      </w:pPr>
+      <w:r>
+        <w:rPr>
+          <w:lang w:val="en-US"/>
+        </w:rPr>
+        <w:t>For the modes that are entered via a hold, holding any button can get it back to the idle state which is shown below.</w:t>
+      </w:r>
+    </w:p>
+    <w:p>
+      <w:pPr>
+        <w:rPr>
+          <w:lang w:val="en-US"/>
+        </w:rPr>
+      </w:pPr>
+      <w:r>
+        <w:rPr>
+          <w:noProof/>
+          <w:lang w:val="en-US"/>
+        </w:rPr>
+        <w:drawing>
+          <wp:anchor distT="0" distB="0" distL="114300" distR="114300" simplePos="0" relativeHeight="251692032" behindDoc="0" locked="0" layoutInCell="1" allowOverlap="1" wp14:anchorId="03C459C8" wp14:editId="7B1C291F">
+            <wp:simplePos x="0" y="0"/>
+            <wp:positionH relativeFrom="margin">
+              <wp:align>left</wp:align>
+            </wp:positionH>
+            <wp:positionV relativeFrom="paragraph">
+              <wp:posOffset>817245</wp:posOffset>
+            </wp:positionV>
+            <wp:extent cx="4624070" cy="6391910"/>
+            <wp:effectExtent l="0" t="7620" r="0" b="0"/>
+            <wp:wrapTopAndBottom/>
+            <wp:docPr id="1977764303" name="Picture 4" descr="A paper with writing on it&#10;&#10;AI-generated content may be incorrect."/>
+            <wp:cNvGraphicFramePr>
+              <a:graphicFrameLocks xmlns:a="http://schemas.openxmlformats.org/drawingml/2006/main" noChangeAspect="1"/>
+            </wp:cNvGraphicFramePr>
+            <a:graphic xmlns:a="http://schemas.openxmlformats.org/drawingml/2006/main">
+              <a:graphicData uri="http://schemas.openxmlformats.org/drawingml/2006/picture">
+                <pic:pic xmlns:pic="http://schemas.openxmlformats.org/drawingml/2006/picture">
+                  <pic:nvPicPr>
+                    <pic:cNvPr id="1977764303" name="Picture 4" descr="A paper with writing on it&#10;&#10;AI-generated content may be incorrect."/>
+                    <pic:cNvPicPr/>
+                  </pic:nvPicPr>
+                  <pic:blipFill>
+                    <a:blip r:embed="rId27" cstate="print">
+                      <a:extLst>
+                        <a:ext uri="{28A0092B-C50C-407E-A947-70E740481C1C}">
+                          <a14:useLocalDpi xmlns:a14="http://schemas.microsoft.com/office/drawing/2010/main" val="0"/>
+                        </a:ext>
+                      </a:extLst>
+                    </a:blip>
+                    <a:stretch>
+                      <a:fillRect/>
+                    </a:stretch>
+                  </pic:blipFill>
+                  <pic:spPr>
+                    <a:xfrm rot="5400000">
+                      <a:off x="0" y="0"/>
+                      <a:ext cx="4624070" cy="6391910"/>
+                    </a:xfrm>
+                    <a:prstGeom prst="rect">
+                      <a:avLst/>
+                    </a:prstGeom>
+                  </pic:spPr>
+                </pic:pic>
+              </a:graphicData>
+            </a:graphic>
+            <wp14:sizeRelH relativeFrom="margin">
+              <wp14:pctWidth>0</wp14:pctWidth>
+            </wp14:sizeRelH>
+            <wp14:sizeRelV relativeFrom="margin">
+              <wp14:pctHeight>0</wp14:pctHeight>
+            </wp14:sizeRelV>
+          </wp:anchor>
+        </w:drawing>
+      </w:r>
+      <w:r>
+        <w:rPr>
+          <w:lang w:val="en-US"/>
+        </w:rPr>
+        <w:drawing>
+          <wp:inline distT="0" distB="0" distL="0" distR="0" wp14:anchorId="4D7DEEC6" wp14:editId="5D73E9EE">
+            <wp:extent cx="4639322" cy="1305107"/>
+            <wp:effectExtent l="0" t="0" r="8890" b="9525"/>
+            <wp:docPr id="1257550170" name="Picture 1" descr="A computer code on a black background&#10;&#10;AI-generated content may be incorrect."/>
+            <wp:cNvGraphicFramePr>
+              <a:graphicFrameLocks xmlns:a="http://schemas.openxmlformats.org/drawingml/2006/main" noChangeAspect="1"/>
+            </wp:cNvGraphicFramePr>
+            <a:graphic xmlns:a="http://schemas.openxmlformats.org/drawingml/2006/main">
+              <a:graphicData uri="http://schemas.openxmlformats.org/drawingml/2006/picture">
+                <pic:pic xmlns:pic="http://schemas.openxmlformats.org/drawingml/2006/picture">
+                  <pic:nvPicPr>
+                    <pic:cNvPr id="1257550170" name="Picture 1" descr="A computer code on a black background&#10;&#10;AI-generated content may be incorrect."/>
+                    <pic:cNvPicPr/>
+                  </pic:nvPicPr>
+                  <pic:blipFill>
+                    <a:blip r:embed="rId28"/>
+                    <a:stretch>
+                      <a:fillRect/>
+                    </a:stretch>
+                  </pic:blipFill>
+                  <pic:spPr>
+                    <a:xfrm>
+                      <a:off x="0" y="0"/>
+                      <a:ext cx="4639322" cy="1305107"/>
+                    </a:xfrm>
+                    <a:prstGeom prst="rect">
+                      <a:avLst/>
+                    </a:prstGeom>
+                  </pic:spPr>
+                </pic:pic>
+              </a:graphicData>
+            </a:graphic>
+          </wp:inline>
+        </w:drawing>
+      </w:r>
+    </w:p>
+    <w:p>
+      <w:pPr>
+        <w:rPr>
+          <w:lang w:val="en-US"/>
+        </w:rPr>
+      </w:pPr>
+      <w:r>
+        <w:rPr>
+          <w:lang w:val="en-US"/>
+        </w:rPr>
+        <w:t>The state machine drawing is provided below.</w:t>
+      </w:r>
+    </w:p>
+    <w:p>
+      <w:pPr>
+        <w:rPr>
+          <w:lang w:val="en-US"/>
+        </w:rPr>
+      </w:pPr>
+    </w:p>
+    <w:p>
+      <w:pPr>
+        <w:rPr>
+          <w:lang w:val="en-US"/>
+        </w:rPr>
+      </w:pPr>
+      <w:r>
+        <w:rPr>
+          <w:lang w:val="en-US"/>
+        </w:rPr>
+        <w:t xml:space="preserve">This next section of code determines if a state transition occurs and raises a flag to switch the case which we have used to implement state functionality. This and the following section is not under the </w:t>
+      </w:r>
+      <w:proofErr w:type="spellStart"/>
+      <w:r>
+        <w:rPr>
+          <w:lang w:val="en-US"/>
+        </w:rPr>
+        <w:t>pb_state</w:t>
+      </w:r>
+      <w:proofErr w:type="spellEnd"/>
+      <w:r>
+        <w:rPr>
+          <w:lang w:val="en-US"/>
+        </w:rPr>
+        <w:t xml:space="preserve"> flag and happens each time the microcontroller goes out of idle.</w:t>
+      </w:r>
+    </w:p>
+    <w:p>
+      <w:pPr>
+        <w:rPr>
+          <w:lang w:val="en-US"/>
+        </w:rPr>
+      </w:pPr>
+      <w:r>
+        <w:rPr>
+          <w:lang w:val="en-US"/>
+        </w:rPr>
+        <w:drawing>
+          <wp:inline distT="0" distB="0" distL="0" distR="0" wp14:anchorId="13BB66A4" wp14:editId="0DD296A1">
+            <wp:extent cx="2505425" cy="838317"/>
+            <wp:effectExtent l="0" t="0" r="9525" b="0"/>
+            <wp:docPr id="669055716" name="Picture 1" descr="A black background with white text&#10;&#10;AI-generated content may be incorrect."/>
+            <wp:cNvGraphicFramePr>
+              <a:graphicFrameLocks xmlns:a="http://schemas.openxmlformats.org/drawingml/2006/main" noChangeAspect="1"/>
+            </wp:cNvGraphicFramePr>
+            <a:graphic xmlns:a="http://schemas.openxmlformats.org/drawingml/2006/main">
+              <a:graphicData uri="http://schemas.openxmlformats.org/drawingml/2006/picture">
+                <pic:pic xmlns:pic="http://schemas.openxmlformats.org/drawingml/2006/picture">
+                  <pic:nvPicPr>
+                    <pic:cNvPr id="669055716" name="Picture 1" descr="A black background with white text&#10;&#10;AI-generated content may be incorrect."/>
+                    <pic:cNvPicPr/>
+                  </pic:nvPicPr>
+                  <pic:blipFill>
+                    <a:blip r:embed="rId29"/>
+                    <a:stretch>
+                      <a:fillRect/>
+                    </a:stretch>
+                  </pic:blipFill>
+                  <pic:spPr>
+                    <a:xfrm>
+                      <a:off x="0" y="0"/>
+                      <a:ext cx="2505425" cy="838317"/>
+                    </a:xfrm>
+                    <a:prstGeom prst="rect">
+                      <a:avLst/>
+                    </a:prstGeom>
+                  </pic:spPr>
+                </pic:pic>
+              </a:graphicData>
+            </a:graphic>
+          </wp:inline>
+        </w:drawing>
+      </w:r>
+    </w:p>
+    <w:p>
+      <w:pPr>
+        <w:rPr>
+          <w:lang w:val="en-US"/>
+        </w:rPr>
+      </w:pPr>
+      <w:r>
+        <w:rPr>
+          <w:lang w:val="en-US"/>
+        </w:rPr>
+        <w:lastRenderedPageBreak/>
+        <w:t xml:space="preserve">If the above code has detected a change of states, it switches the case where we have implemented the in state logic. We used switch statements and each section has its own PR1 value depending on the required </w:t>
+      </w:r>
+      <w:proofErr w:type="spellStart"/>
+      <w:r>
+        <w:rPr>
+          <w:lang w:val="en-US"/>
+        </w:rPr>
+        <w:t>blinkrate</w:t>
+      </w:r>
+      <w:proofErr w:type="spellEnd"/>
+      <w:r>
+        <w:rPr>
+          <w:lang w:val="en-US"/>
+        </w:rPr>
+        <w:t xml:space="preserve"> needed. If the TMR1&gt;PR1, we reset TMR1 this is done to catch the case in which PR1 is changed from a larger value to a smaller value and TMR has surpassed the new PR1 value in which case the timer will go until it overflows before interrupting.</w:t>
+      </w:r>
+    </w:p>
+    <w:p>
+      <w:pPr>
+        <w:rPr>
+          <w:lang w:val="en-US"/>
+        </w:rPr>
+      </w:pPr>
+      <w:r>
+        <w:rPr>
+          <w:lang w:val="en-US"/>
+        </w:rPr>
+        <w:drawing>
+          <wp:inline distT="0" distB="0" distL="0" distR="0" wp14:anchorId="234F0309" wp14:editId="51B657C3">
+            <wp:extent cx="4296375" cy="2400635"/>
+            <wp:effectExtent l="0" t="0" r="9525" b="0"/>
+            <wp:docPr id="1821358205" name="Picture 1" descr="A screen shot of a computer program&#10;&#10;AI-generated content may be incorrect."/>
+            <wp:cNvGraphicFramePr>
+              <a:graphicFrameLocks xmlns:a="http://schemas.openxmlformats.org/drawingml/2006/main" noChangeAspect="1"/>
+            </wp:cNvGraphicFramePr>
+            <a:graphic xmlns:a="http://schemas.openxmlformats.org/drawingml/2006/main">
+              <a:graphicData uri="http://schemas.openxmlformats.org/drawingml/2006/picture">
+                <pic:pic xmlns:pic="http://schemas.openxmlformats.org/drawingml/2006/picture">
+                  <pic:nvPicPr>
+                    <pic:cNvPr id="1821358205" name="Picture 1" descr="A screen shot of a computer program&#10;&#10;AI-generated content may be incorrect."/>
+                    <pic:cNvPicPr/>
+                  </pic:nvPicPr>
+                  <pic:blipFill>
+                    <a:blip r:embed="rId30"/>
+                    <a:stretch>
+                      <a:fillRect/>
+                    </a:stretch>
+                  </pic:blipFill>
+                  <pic:spPr>
+                    <a:xfrm>
+                      <a:off x="0" y="0"/>
+                      <a:ext cx="4296375" cy="2400635"/>
+                    </a:xfrm>
+                    <a:prstGeom prst="rect">
+                      <a:avLst/>
+                    </a:prstGeom>
+                  </pic:spPr>
+                </pic:pic>
+              </a:graphicData>
+            </a:graphic>
+          </wp:inline>
+        </w:drawing>
+      </w:r>
+    </w:p>
+    <w:p>
+      <w:pPr>
+        <w:rPr>
+          <w:lang w:val="en-US"/>
+        </w:rPr>
+      </w:pPr>
+      <w:r>
+        <w:rPr>
+          <w:lang w:val="en-US"/>
+        </w:rPr>
+        <w:t xml:space="preserve">The only case that can directly control what the next state is, is prog_mode_PB2 as after you push PB2 to confirm your setting value, it should go into idle mode. We have implemented the button logic inside a while loop in RecvUartChar012 and thus once that function has excited, it should automatically go to </w:t>
+      </w:r>
+      <w:proofErr w:type="spellStart"/>
+      <w:r>
+        <w:rPr>
+          <w:lang w:val="en-US"/>
+        </w:rPr>
+        <w:t>prog_mode_idle</w:t>
+      </w:r>
+      <w:proofErr w:type="spellEnd"/>
+      <w:r>
+        <w:rPr>
+          <w:lang w:val="en-US"/>
+        </w:rPr>
+        <w:t>.</w:t>
+      </w:r>
+    </w:p>
+    <w:p>
+      <w:pPr>
+        <w:rPr>
+          <w:lang w:val="en-US"/>
+        </w:rPr>
+      </w:pPr>
+      <w:r>
+        <w:rPr>
+          <w:lang w:val="en-US"/>
+        </w:rPr>
+        <w:drawing>
+          <wp:inline distT="0" distB="0" distL="0" distR="0" wp14:anchorId="30D10B60" wp14:editId="5E21628C">
+            <wp:extent cx="3696216" cy="2029108"/>
+            <wp:effectExtent l="0" t="0" r="0" b="9525"/>
+            <wp:docPr id="245040465" name="Picture 1" descr="A computer screen shot of a program code&#10;&#10;AI-generated content may be incorrect."/>
+            <wp:cNvGraphicFramePr>
+              <a:graphicFrameLocks xmlns:a="http://schemas.openxmlformats.org/drawingml/2006/main" noChangeAspect="1"/>
+            </wp:cNvGraphicFramePr>
+            <a:graphic xmlns:a="http://schemas.openxmlformats.org/drawingml/2006/main">
+              <a:graphicData uri="http://schemas.openxmlformats.org/drawingml/2006/picture">
+                <pic:pic xmlns:pic="http://schemas.openxmlformats.org/drawingml/2006/picture">
+                  <pic:nvPicPr>
+                    <pic:cNvPr id="245040465" name="Picture 1" descr="A computer screen shot of a program code&#10;&#10;AI-generated content may be incorrect."/>
+                    <pic:cNvPicPr/>
+                  </pic:nvPicPr>
+                  <pic:blipFill>
+                    <a:blip r:embed="rId31"/>
+                    <a:stretch>
+                      <a:fillRect/>
+                    </a:stretch>
+                  </pic:blipFill>
+                  <pic:spPr>
+                    <a:xfrm>
+                      <a:off x="0" y="0"/>
+                      <a:ext cx="3696216" cy="2029108"/>
+                    </a:xfrm>
+                    <a:prstGeom prst="rect">
+                      <a:avLst/>
+                    </a:prstGeom>
+                  </pic:spPr>
+                </pic:pic>
+              </a:graphicData>
+            </a:graphic>
+          </wp:inline>
+        </w:drawing>
+      </w:r>
+      <w:r>
+        <w:rPr>
+          <w:lang w:val="en-US"/>
+        </w:rPr>
+        <w:t xml:space="preserve"> </w:t>
+      </w:r>
+    </w:p>
+    <w:p>
+      <w:pPr>
+        <w:rPr>
+          <w:lang w:val="en-US"/>
+        </w:rPr>
+      </w:pPr>
+      <w:r>
+        <w:rPr>
+          <w:lang w:val="en-US"/>
+        </w:rPr>
+        <w:t>At the end of the case statements but before breaking from if(</w:t>
+      </w:r>
+      <w:proofErr w:type="spellStart"/>
+      <w:r>
+        <w:rPr>
+          <w:lang w:val="en-US"/>
+        </w:rPr>
+        <w:t>state_changed</w:t>
+      </w:r>
+      <w:proofErr w:type="spellEnd"/>
+      <w:r>
+        <w:rPr>
+          <w:lang w:val="en-US"/>
+        </w:rPr>
+        <w:t xml:space="preserve">) we reset the </w:t>
+      </w:r>
+      <w:proofErr w:type="spellStart"/>
+      <w:r>
+        <w:rPr>
+          <w:lang w:val="en-US"/>
+        </w:rPr>
+        <w:t>pb_state</w:t>
+      </w:r>
+      <w:proofErr w:type="spellEnd"/>
+      <w:r>
+        <w:rPr>
+          <w:lang w:val="en-US"/>
+        </w:rPr>
+        <w:t xml:space="preserve"> variable and the </w:t>
+      </w:r>
+      <w:proofErr w:type="spellStart"/>
+      <w:r>
+        <w:rPr>
+          <w:lang w:val="en-US"/>
+        </w:rPr>
+        <w:t>state_changed</w:t>
+      </w:r>
+      <w:proofErr w:type="spellEnd"/>
+      <w:r>
+        <w:rPr>
+          <w:lang w:val="en-US"/>
+        </w:rPr>
+        <w:t xml:space="preserve"> variable.</w:t>
+      </w:r>
+      <w:r>
+        <w:rPr>
+          <w:lang w:val="en-US"/>
+        </w:rPr>
+        <w:br/>
+      </w:r>
+      <w:r>
+        <w:rPr>
+          <w:lang w:val="en-US"/>
+        </w:rPr>
+        <w:drawing>
+          <wp:inline distT="0" distB="0" distL="0" distR="0" wp14:anchorId="1C01EDCC" wp14:editId="69683E0A">
+            <wp:extent cx="1476581" cy="600159"/>
+            <wp:effectExtent l="0" t="0" r="0" b="9525"/>
+            <wp:docPr id="193386058" name="Picture 1" descr="A black background with white text&#10;&#10;AI-generated content may be incorrect."/>
+            <wp:cNvGraphicFramePr>
+              <a:graphicFrameLocks xmlns:a="http://schemas.openxmlformats.org/drawingml/2006/main" noChangeAspect="1"/>
+            </wp:cNvGraphicFramePr>
+            <a:graphic xmlns:a="http://schemas.openxmlformats.org/drawingml/2006/main">
+              <a:graphicData uri="http://schemas.openxmlformats.org/drawingml/2006/picture">
+                <pic:pic xmlns:pic="http://schemas.openxmlformats.org/drawingml/2006/picture">
+                  <pic:nvPicPr>
+                    <pic:cNvPr id="193386058" name="Picture 1" descr="A black background with white text&#10;&#10;AI-generated content may be incorrect."/>
+                    <pic:cNvPicPr/>
+                  </pic:nvPicPr>
+                  <pic:blipFill>
+                    <a:blip r:embed="rId32"/>
+                    <a:stretch>
+                      <a:fillRect/>
+                    </a:stretch>
+                  </pic:blipFill>
+                  <pic:spPr>
+                    <a:xfrm>
+                      <a:off x="0" y="0"/>
+                      <a:ext cx="1476581" cy="600159"/>
+                    </a:xfrm>
+                    <a:prstGeom prst="rect">
+                      <a:avLst/>
+                    </a:prstGeom>
+                  </pic:spPr>
+                </pic:pic>
+              </a:graphicData>
+            </a:graphic>
+          </wp:inline>
+        </w:drawing>
+      </w:r>
+    </w:p>
+    <w:p>
+      <w:pPr>
+        <w:rPr>
+          <w:lang w:val="en-US"/>
+        </w:rPr>
+      </w:pPr>
+    </w:p>
+    <w:p>
+      <w:pPr>
+        <w:rPr>
+          <w:lang w:val="en-US"/>
+        </w:rPr>
+      </w:pPr>
+    </w:p>
+    <w:p>
+      <w:pPr>
+        <w:rPr>
+          <w:lang w:val="en-US"/>
+        </w:rPr>
+      </w:pPr>
+    </w:p>
+    <w:p>
+      <w:pPr>
+        <w:rPr>
+          <w:lang w:val="en-US"/>
+        </w:rPr>
+      </w:pPr>
+    </w:p>
+    <w:p>
+      <w:pPr>
+        <w:rPr>
+          <w:lang w:val="en-US"/>
+        </w:rPr>
+      </w:pPr>
+      <w:proofErr w:type="spellStart"/>
+      <w:r>
+        <w:rPr>
+          <w:lang w:val="en-US"/>
+        </w:rPr>
+        <w:lastRenderedPageBreak/>
+        <w:t>Bellow</w:t>
+      </w:r>
+      <w:proofErr w:type="spellEnd"/>
+      <w:r>
+        <w:rPr>
+          <w:lang w:val="en-US"/>
+        </w:rPr>
+        <w:t xml:space="preserve"> is attached a screenshot of our RecvUartChar012 function. We used the same code as for the regular button function found in </w:t>
+      </w:r>
+      <w:proofErr w:type="spellStart"/>
+      <w:r>
+        <w:rPr>
+          <w:lang w:val="en-US"/>
+        </w:rPr>
+        <w:t>buttons.c</w:t>
+      </w:r>
+      <w:proofErr w:type="spellEnd"/>
+      <w:r>
+        <w:rPr>
+          <w:lang w:val="en-US"/>
+        </w:rPr>
+        <w:t>, this time only looking for a click to get out of this function. As mentioned a</w:t>
+      </w:r>
+      <w:r>
+        <w:rPr>
+          <w:lang w:val="en-US"/>
+        </w:rPr>
+        <w:t xml:space="preserve">bove, since the user has already clicked PB2 the next case should be set </w:t>
+      </w:r>
+      <w:proofErr w:type="spellStart"/>
+      <w:r>
+        <w:rPr>
+          <w:lang w:val="en-US"/>
+        </w:rPr>
+        <w:t>prog_mode_idle</w:t>
+      </w:r>
+      <w:proofErr w:type="spellEnd"/>
+      <w:r>
+        <w:rPr>
+          <w:lang w:val="en-US"/>
+        </w:rPr>
+        <w:t xml:space="preserve"> immediately which is done in the case statement for prog_mode_pb2.</w:t>
+      </w:r>
+      <w:r>
+        <w:rPr>
+          <w:lang w:val="en-US"/>
+        </w:rPr>
+        <w:drawing>
+          <wp:inline distT="0" distB="0" distL="0" distR="0" wp14:anchorId="570B4C2A" wp14:editId="632D7815">
+            <wp:extent cx="6858000" cy="7634605"/>
+            <wp:effectExtent l="0" t="0" r="0" b="4445"/>
+            <wp:docPr id="1038498694" name="Picture 1" descr="A screenshot of a computer program&#10;&#10;AI-generated content may be incorrect."/>
+            <wp:cNvGraphicFramePr>
+              <a:graphicFrameLocks xmlns:a="http://schemas.openxmlformats.org/drawingml/2006/main" noChangeAspect="1"/>
+            </wp:cNvGraphicFramePr>
+            <a:graphic xmlns:a="http://schemas.openxmlformats.org/drawingml/2006/main">
+              <a:graphicData uri="http://schemas.openxmlformats.org/drawingml/2006/picture">
+                <pic:pic xmlns:pic="http://schemas.openxmlformats.org/drawingml/2006/picture">
+                  <pic:nvPicPr>
+                    <pic:cNvPr id="1038498694" name="Picture 1" descr="A screenshot of a computer program&#10;&#10;AI-generated content may be incorrect."/>
+                    <pic:cNvPicPr/>
+                  </pic:nvPicPr>
+                  <pic:blipFill>
+                    <a:blip r:embed="rId33"/>
+                    <a:stretch>
+                      <a:fillRect/>
+                    </a:stretch>
+                  </pic:blipFill>
+                  <pic:spPr>
+                    <a:xfrm>
+                      <a:off x="0" y="0"/>
+                      <a:ext cx="6858000" cy="7634605"/>
+                    </a:xfrm>
+                    <a:prstGeom prst="rect">
+                      <a:avLst/>
+                    </a:prstGeom>
+                  </pic:spPr>
+                </pic:pic>
+              </a:graphicData>
+            </a:graphic>
+          </wp:inline>
+        </w:drawing>
+      </w:r>
     </w:p>
     <w:p>
       <w:pPr>
@@ -2410,6 +3358,7 @@
         <w:rPr>
           <w:lang w:val="en-US"/>
         </w:rPr>
+        <w:lastRenderedPageBreak/>
         <w:t>Answers to Lab Questions</w:t>
       </w:r>
     </w:p>
@@ -2529,14 +3478,7 @@
               <w:rFonts w:ascii="Cambria Math" w:hAnsi="Cambria Math"/>
               <w:lang w:val="en-US"/>
             </w:rPr>
-            <m:t>=</m:t>
-          </m:r>
-          <m:r>
-            <w:rPr>
-              <w:rFonts w:ascii="Cambria Math" w:hAnsi="Cambria Math"/>
-              <w:lang w:val="en-US"/>
-            </w:rPr>
-            <m:t>9615</m:t>
+            <m:t>=9615</m:t>
           </m:r>
         </m:oMath>
       </m:oMathPara>
@@ -2594,21 +3536,7 @@
                   <w:rFonts w:ascii="Cambria Math" w:hAnsi="Cambria Math"/>
                   <w:lang w:val="en-US"/>
                 </w:rPr>
-                <m:t>|</m:t>
-              </m:r>
-              <m:r>
-                <w:rPr>
-                  <w:rFonts w:ascii="Cambria Math" w:hAnsi="Cambria Math"/>
-                  <w:lang w:val="en-US"/>
-                </w:rPr>
-                <m:t>9615-9600</m:t>
-              </m:r>
-              <m:r>
-                <w:rPr>
-                  <w:rFonts w:ascii="Cambria Math" w:hAnsi="Cambria Math"/>
-                  <w:lang w:val="en-US"/>
-                </w:rPr>
-                <m:t>|</m:t>
+                <m:t>|9615-9600|</m:t>
               </m:r>
             </m:num>
             <m:den>
@@ -2669,6 +3597,7 @@
         <w:rPr>
           <w:i/>
           <w:iCs/>
+          <w:noProof/>
           <w:lang w:val="en-US"/>
         </w:rPr>
         <w:drawing>
@@ -2687,7 +3616,7 @@
                     <pic:cNvPicPr/>
                   </pic:nvPicPr>
                   <pic:blipFill>
-                    <a:blip r:embed="rId26"/>
+                    <a:blip r:embed="rId34"/>
                     <a:stretch>
                       <a:fillRect/>
                     </a:stretch>
@@ -2735,38 +3664,67 @@
         <w:rPr>
           <w:lang w:val="en-US"/>
         </w:rPr>
-        <w:lastRenderedPageBreak/>
-        <w:t xml:space="preserve">The character receive function </w:t>
-      </w:r>
-      <w:r>
-        <w:rPr>
-          <w:lang w:val="en-US"/>
-        </w:rPr>
-        <w:t xml:space="preserve">only attempts to read a character when the interrupt </w:t>
-      </w:r>
-      <w:r>
-        <w:rPr>
-          <w:lang w:val="en-US"/>
-        </w:rPr>
-        <w:t>occurs that there is data in the Rx buffer, therefore it is not a busy wait.</w:t>
-      </w:r>
-      <w:r>
-        <w:rPr>
-          <w:lang w:val="en-US"/>
-        </w:rPr>
-        <w:t xml:space="preserve"> The toggle LED ISR can interrupt the </w:t>
-      </w:r>
-      <w:r>
-        <w:rPr>
-          <w:lang w:val="en-US"/>
-        </w:rPr>
-        <w:t>while loop of waiting for a character input</w:t>
-      </w:r>
-      <w:r>
-        <w:rPr>
-          <w:lang w:val="en-US"/>
-        </w:rPr>
-        <w:t>. The toggle ISR is fast enough and does not trigger often enough that it would cause the Rx buffer to overflow.</w:t>
+        <w:t>The character receive function</w:t>
+      </w:r>
+      <w:r>
+        <w:rPr>
+          <w:lang w:val="en-US"/>
+        </w:rPr>
+        <w:t xml:space="preserve"> has a while that is constantly polling if an enter key has been received, inside that while loop there is function that</w:t>
+      </w:r>
+      <w:r>
+        <w:rPr>
+          <w:lang w:val="en-US"/>
+        </w:rPr>
+        <w:t xml:space="preserve"> </w:t>
+      </w:r>
+      <w:r>
+        <w:rPr>
+          <w:lang w:val="en-US"/>
+        </w:rPr>
+        <w:t xml:space="preserve">only attempts to read a character when the </w:t>
+      </w:r>
+      <w:r>
+        <w:rPr>
+          <w:lang w:val="en-US"/>
+        </w:rPr>
+        <w:t>data in the Rx buffer</w:t>
+      </w:r>
+      <w:r>
+        <w:rPr>
+          <w:lang w:val="en-US"/>
+        </w:rPr>
+        <w:t xml:space="preserve"> interrupts</w:t>
+      </w:r>
+      <w:r>
+        <w:rPr>
+          <w:lang w:val="en-US"/>
+        </w:rPr>
+        <w:t xml:space="preserve"> </w:t>
+      </w:r>
+      <w:r>
+        <w:rPr>
+          <w:lang w:val="en-US"/>
+        </w:rPr>
+        <w:t>occurs that there is</w:t>
+      </w:r>
+      <w:r>
+        <w:rPr>
+          <w:lang w:val="en-US"/>
+        </w:rPr>
+        <w:t>, otherwise it is not doing anything</w:t>
+      </w:r>
+      <w:r>
+        <w:rPr>
+          <w:lang w:val="en-US"/>
+        </w:rPr>
+        <w:t>.</w:t>
+      </w:r>
+      <w:r>
+        <w:rPr>
+          <w:lang w:val="en-US"/>
+        </w:rPr>
+        <w:t xml:space="preserve"> Therefore, this is considered a busy wait as its constantly polling if the received char is an enter and is blocking other sections of code from occurring.</w:t>
       </w:r>
     </w:p>
     <w:sectPr>
@@ -3179,7 +4137,7 @@
   <w:style w:type="paragraph" w:default="1" w:styleId="Normal">
     <w:name w:val="Normal"/>
     <w:qFormat/>
-    <w:rsid w:val="00582622"/>
+    <w:rsid w:val="0014433A"/>
   </w:style>
   <w:style w:type="paragraph" w:styleId="Heading1">
     <w:name w:val="heading 1"/>

</xml_diff>

<commit_message>
Final rev of Lab 3 docs
</commit_message>
<xml_diff>
--- a/Lab3_Docs/Assignment3_Group14.docx
+++ b/Lab3_Docs/Assignment3_Group14.docx
@@ -546,15 +546,7 @@
           <w:noProof/>
           <w:lang w:val="en-US"/>
         </w:rPr>
-        <w:t xml:space="preserve"> </w:t>
-      </w:r>
-      <w:r>
-        <w:rPr>
-          <w:rFonts w:cs="Times New Roman"/>
-          <w:noProof/>
-          <w:lang w:val="en-US"/>
-        </w:rPr>
-        <w:t>Since each flag is either a 0 or 1, we considered it would be a waste to use a separate uint8_t for each flag, as such we used one variable and each position in that variable has a specific button flag which its position is defined in the variable.</w:t>
+        <w:t xml:space="preserve"> Since each flag is either a 0 or 1, we considered it would be a waste to use a separate uint8_t for each flag, as such we used one variable and each position in that variable has a specific button flag which its position is defined in the variable.</w:t>
       </w:r>
     </w:p>
     <w:p>
@@ -1111,91 +1103,21 @@
     </w:p>
     <w:p>
       <w:pPr>
-        <w:pStyle w:val="Subtitle"/>
-        <w:rPr>
-          <w:lang w:val="en-US"/>
-        </w:rPr>
-      </w:pPr>
-    </w:p>
-    <w:p>
-      <w:pPr>
-        <w:pStyle w:val="Subtitle"/>
-        <w:rPr>
-          <w:lang w:val="en-US"/>
-        </w:rPr>
-      </w:pPr>
-    </w:p>
-    <w:p>
-      <w:pPr>
-        <w:pStyle w:val="Subtitle"/>
-        <w:rPr>
-          <w:lang w:val="en-US"/>
-        </w:rPr>
-      </w:pPr>
-    </w:p>
-    <w:p>
-      <w:pPr>
-        <w:pStyle w:val="Subtitle"/>
-        <w:rPr>
-          <w:lang w:val="en-US"/>
-        </w:rPr>
-      </w:pPr>
-    </w:p>
-    <w:p>
-      <w:pPr>
-        <w:pStyle w:val="Subtitle"/>
-        <w:rPr>
-          <w:lang w:val="en-US"/>
-        </w:rPr>
-      </w:pPr>
-    </w:p>
-    <w:p>
-      <w:pPr>
-        <w:pStyle w:val="Subtitle"/>
-        <w:rPr>
-          <w:lang w:val="en-US"/>
-        </w:rPr>
-      </w:pPr>
-    </w:p>
-    <w:p>
-      <w:pPr>
-        <w:pStyle w:val="Subtitle"/>
-        <w:rPr>
-          <w:lang w:val="en-US"/>
-        </w:rPr>
-      </w:pPr>
-    </w:p>
-    <w:p>
-      <w:pPr>
-        <w:pStyle w:val="Subtitle"/>
-        <w:rPr>
-          <w:lang w:val="en-US"/>
-        </w:rPr>
-      </w:pPr>
-    </w:p>
-    <w:p>
-      <w:pPr>
-        <w:pStyle w:val="Subtitle"/>
-        <w:rPr>
-          <w:lang w:val="en-US"/>
-        </w:rPr>
-      </w:pPr>
-    </w:p>
-    <w:p>
-      <w:pPr>
-        <w:pStyle w:val="Subtitle"/>
-        <w:rPr>
-          <w:lang w:val="en-US"/>
-        </w:rPr>
-      </w:pPr>
-    </w:p>
-    <w:p>
-      <w:pPr>
-        <w:pStyle w:val="Subtitle"/>
-        <w:rPr>
-          <w:lang w:val="en-US"/>
-        </w:rPr>
-      </w:pPr>
+        <w:rPr>
+          <w:rFonts w:asciiTheme="minorHAnsi" w:eastAsiaTheme="majorEastAsia" w:hAnsiTheme="minorHAnsi" w:cstheme="majorBidi"/>
+          <w:color w:val="595959" w:themeColor="text1" w:themeTint="A6"/>
+          <w:spacing w:val="15"/>
+          <w:sz w:val="28"/>
+          <w:szCs w:val="28"/>
+          <w:lang w:val="en-US"/>
+        </w:rPr>
+      </w:pPr>
+      <w:r>
+        <w:rPr>
+          <w:lang w:val="en-US"/>
+        </w:rPr>
+        <w:br w:type="page"/>
+      </w:r>
     </w:p>
     <w:p>
       <w:pPr>
@@ -1508,21 +1430,7 @@
         <w:rPr>
           <w:lang w:val="en-US"/>
         </w:rPr>
-        <w:t xml:space="preserve">The </w:t>
-      </w:r>
-      <w:proofErr w:type="spellStart"/>
-      <w:r>
-        <w:rPr>
-          <w:lang w:val="en-US"/>
-        </w:rPr>
-        <w:t>delay_ms</w:t>
-      </w:r>
-      <w:proofErr w:type="spellEnd"/>
-      <w:r>
-        <w:rPr>
-          <w:lang w:val="en-US"/>
-        </w:rPr>
-        <w:t xml:space="preserve"> function is held in the </w:t>
+        <w:t xml:space="preserve">The delay_ms function is held in the </w:t>
       </w:r>
       <w:proofErr w:type="spellStart"/>
       <w:r>
@@ -1680,7 +1588,23 @@
           <w:rFonts w:cs="Times New Roman"/>
           <w:lang w:val="en-US"/>
         </w:rPr>
-        <w:t xml:space="preserve">as well as three unsigned 16 bit integers to record </w:t>
+        <w:t xml:space="preserve">as well as three unsigned </w:t>
+      </w:r>
+      <w:proofErr w:type="gramStart"/>
+      <w:r>
+        <w:rPr>
+          <w:rFonts w:cs="Times New Roman"/>
+          <w:lang w:val="en-US"/>
+        </w:rPr>
+        <w:t>16 bit</w:t>
+      </w:r>
+      <w:proofErr w:type="gramEnd"/>
+      <w:r>
+        <w:rPr>
+          <w:rFonts w:cs="Times New Roman"/>
+          <w:lang w:val="en-US"/>
+        </w:rPr>
+        <w:t xml:space="preserve"> integers to record </w:t>
       </w:r>
       <w:r>
         <w:rPr>
@@ -2446,7 +2370,21 @@
         <w:rPr>
           <w:lang w:val="en-US"/>
         </w:rPr>
-        <w:t xml:space="preserve"> the LED blink timer is not running. The Idle will be interrupted by either a button press or the button manager ISR timer triggering.</w:t>
+        <w:t xml:space="preserve"> the LED blink timer is not running. The Idle will be interrupted by either a button </w:t>
+      </w:r>
+      <w:proofErr w:type="gramStart"/>
+      <w:r>
+        <w:rPr>
+          <w:lang w:val="en-US"/>
+        </w:rPr>
+        <w:t>press</w:t>
+      </w:r>
+      <w:proofErr w:type="gramEnd"/>
+      <w:r>
+        <w:rPr>
+          <w:lang w:val="en-US"/>
+        </w:rPr>
+        <w:t xml:space="preserve"> or the button manager ISR timer triggering.</w:t>
       </w:r>
     </w:p>
     <w:p>
@@ -2667,7 +2605,13 @@
         <w:rPr>
           <w:lang w:val="en-US"/>
         </w:rPr>
-        <w:t xml:space="preserve">Next, the program checks to see if a button flag was raised in the previously called </w:t>
+        <w:t xml:space="preserve">Next, the program checks to see if a button flag was raised </w:t>
+      </w:r>
+      <w:r>
+        <w:rPr>
+          <w:lang w:val="en-US"/>
+        </w:rPr>
+        <w:t xml:space="preserve">by </w:t>
       </w:r>
       <w:proofErr w:type="spellStart"/>
       <w:r>
@@ -2681,17 +2625,48 @@
         <w:rPr>
           <w:lang w:val="en-US"/>
         </w:rPr>
-        <w:t>, if ta flag is set, it will go through the state logic implemented as per the provided state machine drawing. An screenshot is provided to show the state transitions from idle mode. Once in a state that is not idle, the state transitions are simple as only one action can get it out.</w:t>
-      </w:r>
-    </w:p>
-    <w:p>
-      <w:pPr>
-        <w:rPr>
-          <w:lang w:val="en-US"/>
-        </w:rPr>
-      </w:pPr>
-      <w:r>
-        <w:rPr>
+        <w:t xml:space="preserve">, if </w:t>
+      </w:r>
+      <w:r>
+        <w:rPr>
+          <w:lang w:val="en-US"/>
+        </w:rPr>
+        <w:t>a</w:t>
+      </w:r>
+      <w:r>
+        <w:rPr>
+          <w:lang w:val="en-US"/>
+        </w:rPr>
+        <w:t xml:space="preserve"> flag is set, it will go through the state logic implemented as per the provided state machine drawing. A screenshot is provided to show the state transitions from idle mode. Once in a state </w:t>
+      </w:r>
+      <w:r>
+        <w:rPr>
+          <w:lang w:val="en-US"/>
+        </w:rPr>
+        <w:t>which</w:t>
+      </w:r>
+      <w:r>
+        <w:rPr>
+          <w:lang w:val="en-US"/>
+        </w:rPr>
+        <w:t xml:space="preserve"> is not idle, the state transitions are simple as only one action </w:t>
+      </w:r>
+      <w:r>
+        <w:rPr>
+          <w:lang w:val="en-US"/>
+        </w:rPr>
+        <w:t>can cause a state change back to idle.</w:t>
+      </w:r>
+    </w:p>
+    <w:p>
+      <w:pPr>
+        <w:rPr>
+          <w:lang w:val="en-US"/>
+        </w:rPr>
+      </w:pPr>
+      <w:r>
+        <w:rPr>
+          <w:noProof/>
           <w:lang w:val="en-US"/>
         </w:rPr>
         <w:drawing>
@@ -2763,7 +2738,7 @@
           <w:lang w:val="en-US"/>
         </w:rPr>
         <w:drawing>
-          <wp:anchor distT="0" distB="0" distL="114300" distR="114300" simplePos="0" relativeHeight="251692032" behindDoc="0" locked="0" layoutInCell="1" allowOverlap="1" wp14:anchorId="03C459C8" wp14:editId="7B1C291F">
+          <wp:anchor distT="0" distB="0" distL="114300" distR="114300" simplePos="0" relativeHeight="251692032" behindDoc="0" locked="0" layoutInCell="1" allowOverlap="1" wp14:anchorId="03C459C8" wp14:editId="02528A82">
             <wp:simplePos x="0" y="0"/>
             <wp:positionH relativeFrom="margin">
               <wp:align>left</wp:align>
@@ -2820,6 +2795,7 @@
       </w:r>
       <w:r>
         <w:rPr>
+          <w:noProof/>
           <w:lang w:val="en-US"/>
         </w:rPr>
         <w:drawing>
@@ -2889,7 +2865,37 @@
         <w:rPr>
           <w:lang w:val="en-US"/>
         </w:rPr>
-        <w:t xml:space="preserve">This next section of code determines if a state transition occurs and raises a flag to switch the case which we have used to implement state functionality. This and the following section is not under the </w:t>
+        <w:t>The</w:t>
+      </w:r>
+      <w:r>
+        <w:rPr>
+          <w:lang w:val="en-US"/>
+        </w:rPr>
+        <w:t xml:space="preserve"> next section of code determines if a state transition occurs and raises a flag to switch the case which </w:t>
+      </w:r>
+      <w:r>
+        <w:rPr>
+          <w:lang w:val="en-US"/>
+        </w:rPr>
+        <w:t>has been</w:t>
+      </w:r>
+      <w:r>
+        <w:rPr>
+          <w:lang w:val="en-US"/>
+        </w:rPr>
+        <w:t xml:space="preserve"> used to implement state functionality. This and the following section </w:t>
+      </w:r>
+      <w:r>
+        <w:rPr>
+          <w:lang w:val="en-US"/>
+        </w:rPr>
+        <w:t>are</w:t>
+      </w:r>
+      <w:r>
+        <w:rPr>
+          <w:lang w:val="en-US"/>
+        </w:rPr>
+        <w:t xml:space="preserve"> not under the </w:t>
       </w:r>
       <w:proofErr w:type="spellStart"/>
       <w:r>
@@ -2914,6 +2920,7 @@
       </w:pPr>
       <w:r>
         <w:rPr>
+          <w:noProof/>
           <w:lang w:val="en-US"/>
         </w:rPr>
         <w:drawing>
@@ -2964,31 +2971,42 @@
           <w:lang w:val="en-US"/>
         </w:rPr>
         <w:lastRenderedPageBreak/>
-        <w:t xml:space="preserve">If the above code has detected a change of states, it switches the case where we have implemented the in state logic. We used switch statements and each section has its own PR1 value depending on the required </w:t>
-      </w:r>
-      <w:proofErr w:type="spellStart"/>
-      <w:r>
-        <w:rPr>
-          <w:lang w:val="en-US"/>
-        </w:rPr>
-        <w:t>blinkrate</w:t>
-      </w:r>
-      <w:proofErr w:type="spellEnd"/>
-      <w:r>
-        <w:rPr>
-          <w:lang w:val="en-US"/>
-        </w:rPr>
-        <w:t xml:space="preserve"> needed. If the TMR1&gt;PR1, we reset TMR1 this is done to catch the case in which PR1 is changed from a larger value to a smaller value and TMR has surpassed the new PR1 value in which case the timer will go until it overflows before interrupting.</w:t>
-      </w:r>
-    </w:p>
-    <w:p>
-      <w:pPr>
-        <w:rPr>
-          <w:lang w:val="en-US"/>
-        </w:rPr>
-      </w:pPr>
-      <w:r>
-        <w:rPr>
+        <w:t xml:space="preserve">If the above code has detected a change of state, it switches the case implemented </w:t>
+      </w:r>
+      <w:r>
+        <w:rPr>
+          <w:lang w:val="en-US"/>
+        </w:rPr>
+        <w:t>in the state</w:t>
+      </w:r>
+      <w:r>
+        <w:rPr>
+          <w:lang w:val="en-US"/>
+        </w:rPr>
+        <w:t xml:space="preserve"> logic. We used switch statements and each section has its own PR1 value depending on the required </w:t>
+      </w:r>
+      <w:r>
+        <w:rPr>
+          <w:lang w:val="en-US"/>
+        </w:rPr>
+        <w:t>blink rate</w:t>
+      </w:r>
+      <w:r>
+        <w:rPr>
+          <w:lang w:val="en-US"/>
+        </w:rPr>
+        <w:t xml:space="preserve"> needed. If TMR1&gt;PR1, we reset TMR1 this is done to catch the case in which PR1 is changed from a larger value to a smaller value and TMR has surpassed the new PR1 value in which case the timer will go until it overflows before interrupting.</w:t>
+      </w:r>
+    </w:p>
+    <w:p>
+      <w:pPr>
+        <w:rPr>
+          <w:lang w:val="en-US"/>
+        </w:rPr>
+      </w:pPr>
+      <w:r>
+        <w:rPr>
+          <w:noProof/>
           <w:lang w:val="en-US"/>
         </w:rPr>
         <w:drawing>
@@ -3038,7 +3056,43 @@
         <w:rPr>
           <w:lang w:val="en-US"/>
         </w:rPr>
-        <w:t xml:space="preserve">The only case that can directly control what the next state is, is prog_mode_PB2 as after you push PB2 to confirm your setting value, it should go into idle mode. We have implemented the button logic inside a while loop in RecvUartChar012 and thus once that function has excited, it should automatically go to </w:t>
+        <w:t>The only case that can directly control the next state is prog_mode_PB2</w:t>
+      </w:r>
+      <w:r>
+        <w:rPr>
+          <w:lang w:val="en-US"/>
+        </w:rPr>
+        <w:t>,</w:t>
+      </w:r>
+      <w:r>
+        <w:rPr>
+          <w:lang w:val="en-US"/>
+        </w:rPr>
+        <w:t xml:space="preserve"> as after you push PB2 to confirm your setting value, it should go into idle mode. We have implemented the button logic inside a while loop in RecvUartChar012 and thus once that function has ex</w:t>
+      </w:r>
+      <w:r>
+        <w:rPr>
+          <w:lang w:val="en-US"/>
+        </w:rPr>
+        <w:t>ited</w:t>
+      </w:r>
+      <w:r>
+        <w:rPr>
+          <w:lang w:val="en-US"/>
+        </w:rPr>
+        <w:t xml:space="preserve">, </w:t>
+      </w:r>
+      <w:r>
+        <w:rPr>
+          <w:lang w:val="en-US"/>
+        </w:rPr>
+        <w:t xml:space="preserve">the program returns </w:t>
+      </w:r>
+      <w:r>
+        <w:rPr>
+          <w:lang w:val="en-US"/>
+        </w:rPr>
+        <w:t xml:space="preserve">to </w:t>
       </w:r>
       <w:proofErr w:type="spellStart"/>
       <w:r>
@@ -3063,6 +3117,7 @@
       </w:pPr>
       <w:r>
         <w:rPr>
+          <w:noProof/>
           <w:lang w:val="en-US"/>
         </w:rPr>
         <w:drawing>
@@ -3114,11 +3169,30 @@
           <w:lang w:val="en-US"/>
         </w:rPr>
       </w:pPr>
-      <w:r>
-        <w:rPr>
-          <w:lang w:val="en-US"/>
-        </w:rPr>
-        <w:t>At the end of the case statements but before breaking from if(</w:t>
+    </w:p>
+    <w:p>
+      <w:pPr>
+        <w:rPr>
+          <w:lang w:val="en-US"/>
+        </w:rPr>
+      </w:pPr>
+      <w:r>
+        <w:rPr>
+          <w:lang w:val="en-US"/>
+        </w:rPr>
+        <w:t>At the end of the case statements</w:t>
+      </w:r>
+      <w:r>
+        <w:rPr>
+          <w:lang w:val="en-US"/>
+        </w:rPr>
+        <w:t>,</w:t>
+      </w:r>
+      <w:r>
+        <w:rPr>
+          <w:lang w:val="en-US"/>
+        </w:rPr>
+        <w:t xml:space="preserve"> but before breaking from if(</w:t>
       </w:r>
       <w:proofErr w:type="spellStart"/>
       <w:r>
@@ -3132,14 +3206,26 @@
         <w:rPr>
           <w:lang w:val="en-US"/>
         </w:rPr>
-        <w:t xml:space="preserve">) we reset the </w:t>
+        <w:t>)</w:t>
+      </w:r>
+      <w:r>
+        <w:rPr>
+          <w:lang w:val="en-US"/>
+        </w:rPr>
+        <w:t>,</w:t>
+      </w:r>
+      <w:r>
+        <w:rPr>
+          <w:lang w:val="en-US"/>
+        </w:rPr>
+        <w:t xml:space="preserve"> the p</w:t>
       </w:r>
       <w:proofErr w:type="spellStart"/>
       <w:r>
         <w:rPr>
           <w:lang w:val="en-US"/>
         </w:rPr>
-        <w:t>pb_state</w:t>
+        <w:t>b_state</w:t>
       </w:r>
       <w:proofErr w:type="spellEnd"/>
       <w:r>
@@ -3160,7 +3246,13 @@
         <w:rPr>
           <w:lang w:val="en-US"/>
         </w:rPr>
-        <w:t xml:space="preserve"> variable.</w:t>
+        <w:t xml:space="preserve"> variable</w:t>
+      </w:r>
+      <w:r>
+        <w:rPr>
+          <w:lang w:val="en-US"/>
+        </w:rPr>
+        <w:t xml:space="preserve"> are reset.</w:t>
       </w:r>
       <w:r>
         <w:rPr>
@@ -3170,6 +3262,7 @@
       </w:r>
       <w:r>
         <w:rPr>
+          <w:noProof/>
           <w:lang w:val="en-US"/>
         </w:rPr>
         <w:drawing>
@@ -3222,84 +3315,24 @@
           <w:lang w:val="en-US"/>
         </w:rPr>
       </w:pPr>
-    </w:p>
-    <w:p>
-      <w:pPr>
-        <w:rPr>
-          <w:lang w:val="en-US"/>
-        </w:rPr>
-      </w:pPr>
-    </w:p>
-    <w:p>
-      <w:pPr>
-        <w:rPr>
-          <w:lang w:val="en-US"/>
-        </w:rPr>
-      </w:pPr>
-    </w:p>
-    <w:p>
-      <w:pPr>
-        <w:rPr>
-          <w:lang w:val="en-US"/>
-        </w:rPr>
-      </w:pPr>
-      <w:proofErr w:type="spellStart"/>
-      <w:r>
-        <w:rPr>
+      <w:r>
+        <w:rPr>
+          <w:noProof/>
           <w:lang w:val="en-US"/>
         </w:rPr>
         <w:lastRenderedPageBreak/>
-        <w:t>Bellow</w:t>
-      </w:r>
-      <w:proofErr w:type="spellEnd"/>
-      <w:r>
-        <w:rPr>
-          <w:lang w:val="en-US"/>
-        </w:rPr>
-        <w:t xml:space="preserve"> is attached a screenshot of our RecvUartChar012 function. We used the same code as for the regular button function found in </w:t>
-      </w:r>
-      <w:proofErr w:type="spellStart"/>
-      <w:r>
-        <w:rPr>
-          <w:lang w:val="en-US"/>
-        </w:rPr>
-        <w:t>buttons.c</w:t>
-      </w:r>
-      <w:proofErr w:type="spellEnd"/>
-      <w:r>
-        <w:rPr>
-          <w:lang w:val="en-US"/>
-        </w:rPr>
-        <w:t>, this time only looking for a click to get out of this function. As mentioned a</w:t>
-      </w:r>
-      <w:r>
-        <w:rPr>
-          <w:lang w:val="en-US"/>
-        </w:rPr>
-        <w:t xml:space="preserve">bove, since the user has already clicked PB2 the next case should be set </w:t>
-      </w:r>
-      <w:proofErr w:type="spellStart"/>
-      <w:r>
-        <w:rPr>
-          <w:lang w:val="en-US"/>
-        </w:rPr>
-        <w:t>prog_mode_idle</w:t>
-      </w:r>
-      <w:proofErr w:type="spellEnd"/>
-      <w:r>
-        <w:rPr>
-          <w:lang w:val="en-US"/>
-        </w:rPr>
-        <w:t xml:space="preserve"> immediately which is done in the case statement for prog_mode_pb2.</w:t>
-      </w:r>
-      <w:r>
-        <w:rPr>
-          <w:lang w:val="en-US"/>
-        </w:rPr>
         <w:drawing>
-          <wp:inline distT="0" distB="0" distL="0" distR="0" wp14:anchorId="570B4C2A" wp14:editId="632D7815">
+          <wp:anchor distT="0" distB="0" distL="114300" distR="114300" simplePos="0" relativeHeight="251693056" behindDoc="0" locked="0" layoutInCell="1" allowOverlap="1" wp14:anchorId="570B4C2A" wp14:editId="639A9593">
+            <wp:simplePos x="0" y="0"/>
+            <wp:positionH relativeFrom="column">
+              <wp:posOffset>3175</wp:posOffset>
+            </wp:positionH>
+            <wp:positionV relativeFrom="paragraph">
+              <wp:posOffset>674651</wp:posOffset>
+            </wp:positionV>
             <wp:extent cx="6858000" cy="7634605"/>
             <wp:effectExtent l="0" t="0" r="0" b="4445"/>
+            <wp:wrapTopAndBottom/>
             <wp:docPr id="1038498694" name="Picture 1" descr="A screenshot of a computer program&#10;&#10;AI-generated content may be incorrect."/>
             <wp:cNvGraphicFramePr>
               <a:graphicFrameLocks xmlns:a="http://schemas.openxmlformats.org/drawingml/2006/main" noChangeAspect="1"/>
@@ -3312,7 +3345,13 @@
                     <pic:cNvPicPr/>
                   </pic:nvPicPr>
                   <pic:blipFill>
-                    <a:blip r:embed="rId33"/>
+                    <a:blip r:embed="rId33">
+                      <a:extLst>
+                        <a:ext uri="{28A0092B-C50C-407E-A947-70E740481C1C}">
+                          <a14:useLocalDpi xmlns:a14="http://schemas.microsoft.com/office/drawing/2010/main" val="0"/>
+                        </a:ext>
+                      </a:extLst>
+                    </a:blip>
                     <a:stretch>
                       <a:fillRect/>
                     </a:stretch>
@@ -3329,23 +3368,122 @@
                 </pic:pic>
               </a:graphicData>
             </a:graphic>
-          </wp:inline>
+          </wp:anchor>
         </w:drawing>
       </w:r>
-    </w:p>
-    <w:p>
-      <w:pPr>
-        <w:rPr>
-          <w:lang w:val="en-US"/>
-        </w:rPr>
-      </w:pPr>
-    </w:p>
-    <w:p>
-      <w:pPr>
-        <w:rPr>
-          <w:lang w:val="en-US"/>
-        </w:rPr>
-      </w:pPr>
+      <w:r>
+        <w:rPr>
+          <w:lang w:val="en-US"/>
+        </w:rPr>
+        <w:t>Below</w:t>
+      </w:r>
+      <w:r>
+        <w:rPr>
+          <w:lang w:val="en-US"/>
+        </w:rPr>
+        <w:t xml:space="preserve"> is attached a screenshot of RecvUartChar012 function. </w:t>
+      </w:r>
+      <w:r>
+        <w:rPr>
+          <w:lang w:val="en-US"/>
+        </w:rPr>
+        <w:t>This reuses</w:t>
+      </w:r>
+      <w:r>
+        <w:rPr>
+          <w:lang w:val="en-US"/>
+        </w:rPr>
+        <w:t xml:space="preserve"> code f</w:t>
+      </w:r>
+      <w:r>
+        <w:rPr>
+          <w:lang w:val="en-US"/>
+        </w:rPr>
+        <w:t>rom</w:t>
+      </w:r>
+      <w:r>
+        <w:rPr>
+          <w:lang w:val="en-US"/>
+        </w:rPr>
+        <w:t xml:space="preserve"> the regular button function found in </w:t>
+      </w:r>
+      <w:proofErr w:type="spellStart"/>
+      <w:r>
+        <w:rPr>
+          <w:lang w:val="en-US"/>
+        </w:rPr>
+        <w:t>buttons.c</w:t>
+      </w:r>
+      <w:proofErr w:type="spellEnd"/>
+      <w:r>
+        <w:rPr>
+          <w:lang w:val="en-US"/>
+        </w:rPr>
+        <w:t xml:space="preserve">, this time only looking for a click to </w:t>
+      </w:r>
+      <w:r>
+        <w:rPr>
+          <w:lang w:val="en-US"/>
+        </w:rPr>
+        <w:t>exit</w:t>
+      </w:r>
+      <w:r>
+        <w:rPr>
+          <w:lang w:val="en-US"/>
+        </w:rPr>
+        <w:t xml:space="preserve"> </w:t>
+      </w:r>
+      <w:r>
+        <w:rPr>
+          <w:lang w:val="en-US"/>
+        </w:rPr>
+        <w:t>(PB2 click)</w:t>
+      </w:r>
+      <w:r>
+        <w:rPr>
+          <w:lang w:val="en-US"/>
+        </w:rPr>
+        <w:t xml:space="preserve">. </w:t>
+      </w:r>
+      <w:r>
+        <w:rPr>
+          <w:lang w:val="en-US"/>
+        </w:rPr>
+        <w:t>S</w:t>
+      </w:r>
+      <w:r>
+        <w:rPr>
+          <w:lang w:val="en-US"/>
+        </w:rPr>
+        <w:t xml:space="preserve">ince the user has already clicked PB2 the next case should be set </w:t>
+      </w:r>
+      <w:proofErr w:type="spellStart"/>
+      <w:r>
+        <w:rPr>
+          <w:lang w:val="en-US"/>
+        </w:rPr>
+        <w:t>prog_mode_idle</w:t>
+      </w:r>
+      <w:proofErr w:type="spellEnd"/>
+      <w:r>
+        <w:rPr>
+          <w:lang w:val="en-US"/>
+        </w:rPr>
+        <w:t xml:space="preserve"> which is done in the case statement for prog_mode_pb2.</w:t>
+      </w:r>
+    </w:p>
+    <w:p>
+      <w:pPr>
+        <w:rPr>
+          <w:lang w:val="en-US"/>
+        </w:rPr>
+      </w:pPr>
+      <w:r>
+        <w:rPr>
+          <w:lang w:val="en-US"/>
+        </w:rPr>
+        <w:br w:type="page"/>
+      </w:r>
     </w:p>
     <w:p>
       <w:pPr>
@@ -3651,7 +3789,25 @@
           <w:iCs/>
           <w:lang w:val="en-US"/>
         </w:rPr>
-        <w:t>In your assignment part, how do you get the LED to blink while waiting for a character to be input? Is the character receive function a “busy wait,” i.e., does it stop/block the CPU from doing something else?</w:t>
+        <w:t xml:space="preserve">In your assignment part, how do you get the LED to blink while waiting for a character to be input? Is the character </w:t>
+      </w:r>
+      <w:proofErr w:type="gramStart"/>
+      <w:r>
+        <w:rPr>
+          <w:i/>
+          <w:iCs/>
+          <w:lang w:val="en-US"/>
+        </w:rPr>
+        <w:t>receive</w:t>
+      </w:r>
+      <w:proofErr w:type="gramEnd"/>
+      <w:r>
+        <w:rPr>
+          <w:i/>
+          <w:iCs/>
+          <w:lang w:val="en-US"/>
+        </w:rPr>
+        <w:t xml:space="preserve"> function a “busy wait,” i.e., does it stop/block the CPU from doing something else?</w:t>
       </w:r>
     </w:p>
     <w:p>
@@ -3688,13 +3844,7 @@
         <w:rPr>
           <w:lang w:val="en-US"/>
         </w:rPr>
-        <w:t>data in the Rx buffer</w:t>
-      </w:r>
-      <w:r>
-        <w:rPr>
-          <w:lang w:val="en-US"/>
-        </w:rPr>
-        <w:t xml:space="preserve"> interrupts</w:t>
+        <w:t>data in the Rx buffer interrupts</w:t>
       </w:r>
       <w:r>
         <w:rPr>

</xml_diff>